<commit_message>
Several files are added and modified
</commit_message>
<xml_diff>
--- a/Transformación de datos.docx
+++ b/Transformación de datos.docx
@@ -24,25 +24,438 @@
       <w:r>
         <w:t xml:space="preserve">Se ajustan los nombres de  </w:t>
       </w:r>
+      <w:r>
+        <w:t>toda la tabla</w:t>
+      </w:r>
+      <w:r>
+        <w:t xml:space="preserve"> y columnas ya que para procesarlas en SQL se tenían en un formato de “</w:t>
+      </w:r>
+      <w:proofErr w:type="spellStart"/>
+      <w:r>
+        <w:t>camel_case</w:t>
+      </w:r>
+      <w:proofErr w:type="spellEnd"/>
+      <w:r>
+        <w:t>”, para facilitar la lectura y cumplir  las sugerencias se realiza tal cambio.</w:t>
+      </w:r>
+      <w:r>
+        <w:t xml:space="preserve"> En algunas de estas tablas se cambia la redacción del título para que sea más entendible.</w:t>
+      </w:r>
+    </w:p>
+    <w:p>
+      <w:r>
+        <w:drawing>
+          <wp:anchor distT="0" distB="0" distL="114300" distR="114300" simplePos="0" relativeHeight="251662336" behindDoc="0" locked="0" layoutInCell="1" allowOverlap="1">
+            <wp:simplePos x="0" y="0"/>
+            <wp:positionH relativeFrom="column">
+              <wp:posOffset>-3810</wp:posOffset>
+            </wp:positionH>
+            <wp:positionV relativeFrom="paragraph">
+              <wp:posOffset>-3810</wp:posOffset>
+            </wp:positionV>
+            <wp:extent cx="5612130" cy="2579370"/>
+            <wp:effectExtent l="0" t="0" r="7620" b="0"/>
+            <wp:wrapTopAndBottom/>
+            <wp:docPr id="2" name="Imagen 2"/>
+            <wp:cNvGraphicFramePr>
+              <a:graphicFrameLocks xmlns:a="http://schemas.openxmlformats.org/drawingml/2006/main" noChangeAspect="1"/>
+            </wp:cNvGraphicFramePr>
+            <a:graphic xmlns:a="http://schemas.openxmlformats.org/drawingml/2006/main">
+              <a:graphicData uri="http://schemas.openxmlformats.org/drawingml/2006/picture">
+                <pic:pic xmlns:pic="http://schemas.openxmlformats.org/drawingml/2006/picture">
+                  <pic:nvPicPr>
+                    <pic:cNvPr id="1" name=""/>
+                    <pic:cNvPicPr/>
+                  </pic:nvPicPr>
+                  <pic:blipFill>
+                    <a:blip r:embed="rId5">
+                      <a:extLst>
+                        <a:ext uri="{28A0092B-C50C-407E-A947-70E740481C1C}">
+                          <a14:useLocalDpi xmlns:a14="http://schemas.microsoft.com/office/drawing/2010/main" val="0"/>
+                        </a:ext>
+                      </a:extLst>
+                    </a:blip>
+                    <a:stretch>
+                      <a:fillRect/>
+                    </a:stretch>
+                  </pic:blipFill>
+                  <pic:spPr>
+                    <a:xfrm>
+                      <a:off x="0" y="0"/>
+                      <a:ext cx="5612130" cy="2579370"/>
+                    </a:xfrm>
+                    <a:prstGeom prst="rect">
+                      <a:avLst/>
+                    </a:prstGeom>
+                  </pic:spPr>
+                </pic:pic>
+              </a:graphicData>
+            </a:graphic>
+          </wp:anchor>
+        </w:drawing>
+      </w:r>
+    </w:p>
+    <w:p>
+      <w:r>
+        <w:drawing>
+          <wp:anchor distT="0" distB="0" distL="114300" distR="114300" simplePos="0" relativeHeight="251661312" behindDoc="0" locked="0" layoutInCell="1" allowOverlap="1">
+            <wp:simplePos x="0" y="0"/>
+            <wp:positionH relativeFrom="column">
+              <wp:posOffset>-3810</wp:posOffset>
+            </wp:positionH>
+            <wp:positionV relativeFrom="paragraph">
+              <wp:posOffset>-2540</wp:posOffset>
+            </wp:positionV>
+            <wp:extent cx="5612130" cy="2621280"/>
+            <wp:effectExtent l="0" t="0" r="7620" b="7620"/>
+            <wp:wrapTopAndBottom/>
+            <wp:docPr id="3" name="Imagen 3"/>
+            <wp:cNvGraphicFramePr>
+              <a:graphicFrameLocks xmlns:a="http://schemas.openxmlformats.org/drawingml/2006/main" noChangeAspect="1"/>
+            </wp:cNvGraphicFramePr>
+            <a:graphic xmlns:a="http://schemas.openxmlformats.org/drawingml/2006/main">
+              <a:graphicData uri="http://schemas.openxmlformats.org/drawingml/2006/picture">
+                <pic:pic xmlns:pic="http://schemas.openxmlformats.org/drawingml/2006/picture">
+                  <pic:nvPicPr>
+                    <pic:cNvPr id="1" name=""/>
+                    <pic:cNvPicPr/>
+                  </pic:nvPicPr>
+                  <pic:blipFill>
+                    <a:blip r:embed="rId6">
+                      <a:extLst>
+                        <a:ext uri="{28A0092B-C50C-407E-A947-70E740481C1C}">
+                          <a14:useLocalDpi xmlns:a14="http://schemas.microsoft.com/office/drawing/2010/main" val="0"/>
+                        </a:ext>
+                      </a:extLst>
+                    </a:blip>
+                    <a:stretch>
+                      <a:fillRect/>
+                    </a:stretch>
+                  </pic:blipFill>
+                  <pic:spPr>
+                    <a:xfrm>
+                      <a:off x="0" y="0"/>
+                      <a:ext cx="5612130" cy="2621280"/>
+                    </a:xfrm>
+                    <a:prstGeom prst="rect">
+                      <a:avLst/>
+                    </a:prstGeom>
+                  </pic:spPr>
+                </pic:pic>
+              </a:graphicData>
+            </a:graphic>
+          </wp:anchor>
+        </w:drawing>
+      </w:r>
+    </w:p>
+    <w:p>
+      <w:r>
+        <w:t>La transformación</w:t>
+      </w:r>
+      <w:r>
+        <w:t xml:space="preserve"> de datos se trata de realizar desde la opción de </w:t>
+      </w:r>
+      <w:r>
+        <w:t xml:space="preserve">transformar  datos , pero por  el formato de la </w:t>
+      </w:r>
+      <w:r>
+        <w:t>información que contenía la columna</w:t>
+      </w:r>
+      <w:r>
+        <w:t xml:space="preserve"> no se pudo realizar la transformación exitosamente</w:t>
+      </w:r>
+      <w:r>
+        <w:t>, pues estaba en un tipo de dato “</w:t>
+      </w:r>
+      <w:proofErr w:type="spellStart"/>
+      <w:r>
+        <w:t>string</w:t>
+      </w:r>
+      <w:proofErr w:type="spellEnd"/>
+      <w:r>
+        <w:t>” al querer cambiar el tipo de dato a  fecha el formato no era admisible.</w:t>
+      </w:r>
+    </w:p>
+    <w:p>
+      <w:r>
+        <w:lastRenderedPageBreak/>
+        <w:drawing>
+          <wp:anchor distT="0" distB="0" distL="114300" distR="114300" simplePos="0" relativeHeight="251660288" behindDoc="0" locked="0" layoutInCell="1" allowOverlap="1">
+            <wp:simplePos x="0" y="0"/>
+            <wp:positionH relativeFrom="margin">
+              <wp:align>left</wp:align>
+            </wp:positionH>
+            <wp:positionV relativeFrom="paragraph">
+              <wp:posOffset>0</wp:posOffset>
+            </wp:positionV>
+            <wp:extent cx="4931410" cy="2352675"/>
+            <wp:effectExtent l="0" t="0" r="2540" b="9525"/>
+            <wp:wrapTopAndBottom/>
+            <wp:docPr id="1" name="Imagen 1"/>
+            <wp:cNvGraphicFramePr>
+              <a:graphicFrameLocks xmlns:a="http://schemas.openxmlformats.org/drawingml/2006/main" noChangeAspect="1"/>
+            </wp:cNvGraphicFramePr>
+            <a:graphic xmlns:a="http://schemas.openxmlformats.org/drawingml/2006/main">
+              <a:graphicData uri="http://schemas.openxmlformats.org/drawingml/2006/picture">
+                <pic:pic xmlns:pic="http://schemas.openxmlformats.org/drawingml/2006/picture">
+                  <pic:nvPicPr>
+                    <pic:cNvPr id="1" name=""/>
+                    <pic:cNvPicPr/>
+                  </pic:nvPicPr>
+                  <pic:blipFill>
+                    <a:blip r:embed="rId7">
+                      <a:extLst>
+                        <a:ext uri="{28A0092B-C50C-407E-A947-70E740481C1C}">
+                          <a14:useLocalDpi xmlns:a14="http://schemas.microsoft.com/office/drawing/2010/main" val="0"/>
+                        </a:ext>
+                      </a:extLst>
+                    </a:blip>
+                    <a:stretch>
+                      <a:fillRect/>
+                    </a:stretch>
+                  </pic:blipFill>
+                  <pic:spPr>
+                    <a:xfrm>
+                      <a:off x="0" y="0"/>
+                      <a:ext cx="4931410" cy="2352675"/>
+                    </a:xfrm>
+                    <a:prstGeom prst="rect">
+                      <a:avLst/>
+                    </a:prstGeom>
+                  </pic:spPr>
+                </pic:pic>
+              </a:graphicData>
+            </a:graphic>
+            <wp14:sizeRelH relativeFrom="margin">
+              <wp14:pctWidth>0</wp14:pctWidth>
+            </wp14:sizeRelH>
+            <wp14:sizeRelV relativeFrom="margin">
+              <wp14:pctHeight>0</wp14:pctHeight>
+            </wp14:sizeRelV>
+          </wp:anchor>
+        </w:drawing>
+      </w:r>
+    </w:p>
+    <w:p/>
+    <w:p>
+      <w:r>
+        <w:drawing>
+          <wp:anchor distT="0" distB="0" distL="114300" distR="114300" simplePos="0" relativeHeight="251658240" behindDoc="0" locked="0" layoutInCell="1" allowOverlap="1" wp14:anchorId="04F0CBA2" wp14:editId="24C0B522">
+            <wp:simplePos x="0" y="0"/>
+            <wp:positionH relativeFrom="margin">
+              <wp:align>left</wp:align>
+            </wp:positionH>
+            <wp:positionV relativeFrom="paragraph">
+              <wp:posOffset>786130</wp:posOffset>
+            </wp:positionV>
+            <wp:extent cx="4953000" cy="2504440"/>
+            <wp:effectExtent l="0" t="0" r="0" b="0"/>
+            <wp:wrapTopAndBottom/>
+            <wp:docPr id="4" name="Imagen 4"/>
+            <wp:cNvGraphicFramePr>
+              <a:graphicFrameLocks xmlns:a="http://schemas.openxmlformats.org/drawingml/2006/main" noChangeAspect="1"/>
+            </wp:cNvGraphicFramePr>
+            <a:graphic xmlns:a="http://schemas.openxmlformats.org/drawingml/2006/main">
+              <a:graphicData uri="http://schemas.openxmlformats.org/drawingml/2006/picture">
+                <pic:pic xmlns:pic="http://schemas.openxmlformats.org/drawingml/2006/picture">
+                  <pic:nvPicPr>
+                    <pic:cNvPr id="1" name=""/>
+                    <pic:cNvPicPr/>
+                  </pic:nvPicPr>
+                  <pic:blipFill>
+                    <a:blip r:embed="rId8">
+                      <a:extLst>
+                        <a:ext uri="{28A0092B-C50C-407E-A947-70E740481C1C}">
+                          <a14:useLocalDpi xmlns:a14="http://schemas.microsoft.com/office/drawing/2010/main" val="0"/>
+                        </a:ext>
+                      </a:extLst>
+                    </a:blip>
+                    <a:stretch>
+                      <a:fillRect/>
+                    </a:stretch>
+                  </pic:blipFill>
+                  <pic:spPr>
+                    <a:xfrm>
+                      <a:off x="0" y="0"/>
+                      <a:ext cx="4953000" cy="2504440"/>
+                    </a:xfrm>
+                    <a:prstGeom prst="rect">
+                      <a:avLst/>
+                    </a:prstGeom>
+                  </pic:spPr>
+                </pic:pic>
+              </a:graphicData>
+            </a:graphic>
+            <wp14:sizeRelH relativeFrom="margin">
+              <wp14:pctWidth>0</wp14:pctWidth>
+            </wp14:sizeRelH>
+            <wp14:sizeRelV relativeFrom="margin">
+              <wp14:pctHeight>0</wp14:pctHeight>
+            </wp14:sizeRelV>
+          </wp:anchor>
+        </w:drawing>
+      </w:r>
+      <w:r>
+        <w:t xml:space="preserve">Se realizó la trasformación de datos con la ayuda del lenguaje R, con  el que se manipulo el tipo de datos de las tablas “Llamadas de denuncia” y “Llamadas de denuncia referidos”, con el resultado  de los ajustes de estas tablas se obtiene dos nuevas tablas, que sustituyen  las dos </w:t>
+      </w:r>
+      <w:r>
+        <w:t>mencionadas</w:t>
+      </w:r>
+      <w:r>
+        <w:t xml:space="preserve"> previamente, pero en </w:t>
+      </w:r>
+      <w:r>
+        <w:t>Power B</w:t>
+      </w:r>
+      <w:r>
+        <w:t>i se renombran de  la misma manera</w:t>
+      </w:r>
+      <w:r>
+        <w:t>:</w:t>
+      </w:r>
+    </w:p>
+    <w:p>
+      <w:r>
+        <w:t>Después de esta trasformación al cargar a Power Bi se tienen los formatos correctos</w:t>
+      </w:r>
+      <w:proofErr w:type="gramStart"/>
+      <w:r>
+        <w:t>,.</w:t>
+      </w:r>
+      <w:proofErr w:type="gramEnd"/>
+    </w:p>
+    <w:p/>
+    <w:p>
+      <w:r>
+        <w:lastRenderedPageBreak/>
+        <w:drawing>
+          <wp:anchor distT="0" distB="0" distL="114300" distR="114300" simplePos="0" relativeHeight="251659264" behindDoc="0" locked="0" layoutInCell="1" allowOverlap="1">
+            <wp:simplePos x="0" y="0"/>
+            <wp:positionH relativeFrom="margin">
+              <wp:align>left</wp:align>
+            </wp:positionH>
+            <wp:positionV relativeFrom="paragraph">
+              <wp:posOffset>0</wp:posOffset>
+            </wp:positionV>
+            <wp:extent cx="4886325" cy="4490720"/>
+            <wp:effectExtent l="0" t="0" r="9525" b="5080"/>
+            <wp:wrapTopAndBottom/>
+            <wp:docPr id="5" name="Imagen 5"/>
+            <wp:cNvGraphicFramePr>
+              <a:graphicFrameLocks xmlns:a="http://schemas.openxmlformats.org/drawingml/2006/main" noChangeAspect="1"/>
+            </wp:cNvGraphicFramePr>
+            <a:graphic xmlns:a="http://schemas.openxmlformats.org/drawingml/2006/main">
+              <a:graphicData uri="http://schemas.openxmlformats.org/drawingml/2006/picture">
+                <pic:pic xmlns:pic="http://schemas.openxmlformats.org/drawingml/2006/picture">
+                  <pic:nvPicPr>
+                    <pic:cNvPr id="1" name=""/>
+                    <pic:cNvPicPr/>
+                  </pic:nvPicPr>
+                  <pic:blipFill>
+                    <a:blip r:embed="rId9">
+                      <a:extLst>
+                        <a:ext uri="{28A0092B-C50C-407E-A947-70E740481C1C}">
+                          <a14:useLocalDpi xmlns:a14="http://schemas.microsoft.com/office/drawing/2010/main" val="0"/>
+                        </a:ext>
+                      </a:extLst>
+                    </a:blip>
+                    <a:stretch>
+                      <a:fillRect/>
+                    </a:stretch>
+                  </pic:blipFill>
+                  <pic:spPr>
+                    <a:xfrm>
+                      <a:off x="0" y="0"/>
+                      <a:ext cx="4886325" cy="4490720"/>
+                    </a:xfrm>
+                    <a:prstGeom prst="rect">
+                      <a:avLst/>
+                    </a:prstGeom>
+                  </pic:spPr>
+                </pic:pic>
+              </a:graphicData>
+            </a:graphic>
+            <wp14:sizeRelH relativeFrom="margin">
+              <wp14:pctWidth>0</wp14:pctWidth>
+            </wp14:sizeRelH>
+            <wp14:sizeRelV relativeFrom="margin">
+              <wp14:pctHeight>0</wp14:pctHeight>
+            </wp14:sizeRelV>
+          </wp:anchor>
+        </w:drawing>
+      </w:r>
+      <w:r>
+        <w:t xml:space="preserve">Al hacer la </w:t>
+      </w:r>
+      <w:proofErr w:type="spellStart"/>
+      <w:r>
+        <w:t>tranformacion</w:t>
+      </w:r>
+      <w:proofErr w:type="spellEnd"/>
+      <w:r>
+        <w:t xml:space="preserve"> en r,  se </w:t>
+      </w:r>
+      <w:proofErr w:type="spellStart"/>
+      <w:r>
+        <w:t>agregarón</w:t>
+      </w:r>
+      <w:proofErr w:type="spellEnd"/>
+      <w:r>
+        <w:t xml:space="preserve">  dos columnas de tipo índice  se eliminan dichas columnas</w:t>
+      </w:r>
+    </w:p>
+    <w:p>
+      <w:r>
+        <w:lastRenderedPageBreak/>
+        <w:drawing>
+          <wp:inline distT="0" distB="0" distL="0" distR="0" wp14:anchorId="20C515BB" wp14:editId="1CA38FD7">
+            <wp:extent cx="5612130" cy="5029835"/>
+            <wp:effectExtent l="0" t="0" r="7620" b="0"/>
+            <wp:docPr id="6" name="Imagen 6"/>
+            <wp:cNvGraphicFramePr>
+              <a:graphicFrameLocks xmlns:a="http://schemas.openxmlformats.org/drawingml/2006/main" noChangeAspect="1"/>
+            </wp:cNvGraphicFramePr>
+            <a:graphic xmlns:a="http://schemas.openxmlformats.org/drawingml/2006/main">
+              <a:graphicData uri="http://schemas.openxmlformats.org/drawingml/2006/picture">
+                <pic:pic xmlns:pic="http://schemas.openxmlformats.org/drawingml/2006/picture">
+                  <pic:nvPicPr>
+                    <pic:cNvPr id="1" name=""/>
+                    <pic:cNvPicPr/>
+                  </pic:nvPicPr>
+                  <pic:blipFill>
+                    <a:blip r:embed="rId10"/>
+                    <a:stretch>
+                      <a:fillRect/>
+                    </a:stretch>
+                  </pic:blipFill>
+                  <pic:spPr>
+                    <a:xfrm>
+                      <a:off x="0" y="0"/>
+                      <a:ext cx="5612130" cy="5029835"/>
+                    </a:xfrm>
+                    <a:prstGeom prst="rect">
+                      <a:avLst/>
+                    </a:prstGeom>
+                  </pic:spPr>
+                </pic:pic>
+              </a:graphicData>
+            </a:graphic>
+          </wp:inline>
+        </w:drawing>
+      </w:r>
+    </w:p>
+    <w:p/>
+    <w:p>
+      <w:r>
+        <w:t xml:space="preserve">Se vuelve a ajustar el diagrama de entidad </w:t>
+      </w:r>
+      <w:r>
+        <w:t>relación</w:t>
+      </w:r>
+    </w:p>
+    <w:p>
       <w:bookmarkStart w:id="0" w:name="_GoBack"/>
       <w:bookmarkEnd w:id="0"/>
-      <w:r>
-        <w:t>toda la tabla</w:t>
-      </w:r>
-      <w:r>
-        <w:t xml:space="preserve"> y columnas ya que para procesarlas en SQL se tenían en un formato de “</w:t>
-      </w:r>
-      <w:proofErr w:type="spellStart"/>
-      <w:r>
-        <w:t>camel_case</w:t>
-      </w:r>
-      <w:proofErr w:type="spellEnd"/>
-      <w:r>
-        <w:t>”, para facilitar la lectura y cumplir  las sugerencias se realiza tal cambio.</w:t>
-      </w:r>
-      <w:r>
-        <w:t xml:space="preserve"> En algunas de estas tablas se cambia la redacción del título para que sea más entendible.</w:t>
-      </w:r>
     </w:p>
     <w:sectPr>
       <w:pgSz w:w="12240" w:h="15840"/>
@@ -737,4 +1150,16 @@
     </a:ext>
   </a:extLst>
 </a:theme>
+</file>
+
+<file path=customXml/item1.xml><?xml version="1.0" encoding="utf-8"?>
+<b:Sources xmlns:b="http://schemas.openxmlformats.org/officeDocument/2006/bibliography" xmlns="http://schemas.openxmlformats.org/officeDocument/2006/bibliography" SelectedStyle="\APASixthEditionOfficeOnline.xsl" StyleName="APA" Version="6"/>
+</file>
+
+<file path=customXml/itemProps1.xml><?xml version="1.0" encoding="utf-8"?>
+<ds:datastoreItem xmlns:ds="http://schemas.openxmlformats.org/officeDocument/2006/customXml" ds:itemID="{F9B79DD4-BEFD-4868-8E1B-8741F91C2991}">
+  <ds:schemaRefs>
+    <ds:schemaRef ds:uri="http://schemas.openxmlformats.org/officeDocument/2006/bibliography"/>
+  </ds:schemaRefs>
+</ds:datastoreItem>
 </file>
</xml_diff>